<commit_message>
expanded on ast section
</commit_message>
<xml_diff>
--- a/compilers/compiler_overview.docx
+++ b/compilers/compiler_overview.docx
@@ -62,8 +62,16 @@
         <w:rPr>
           <w:rFonts w:ascii="Arial" w:hAnsi="Arial" w:cs="Arial"/>
         </w:rPr>
-        <w:t>AKA tokenizer, lexical analyzer</w:t>
-      </w:r>
+        <w:t xml:space="preserve">AKA tokenizer, lexical </w:t>
+      </w:r>
+      <w:proofErr w:type="spellStart"/>
+      <w:r>
+        <w:rPr>
+          <w:rFonts w:ascii="Arial" w:hAnsi="Arial" w:cs="Arial"/>
+        </w:rPr>
+        <w:t>analyzer</w:t>
+      </w:r>
+      <w:proofErr w:type="spellEnd"/>
     </w:p>
     <w:p>
       <w:pPr>
@@ -750,7 +758,21 @@
         <w:rPr>
           <w:rFonts w:ascii="Arial" w:hAnsi="Arial" w:cs="Arial"/>
         </w:rPr>
-        <w:t xml:space="preserve">other: (, ), {, }, </w:t>
+        <w:t>other: (</w:t>
+      </w:r>
+      <w:proofErr w:type="gramStart"/>
+      <w:r>
+        <w:rPr>
+          <w:rFonts w:ascii="Arial" w:hAnsi="Arial" w:cs="Arial"/>
+        </w:rPr>
+        <w:t>, )</w:t>
+      </w:r>
+      <w:proofErr w:type="gramEnd"/>
+      <w:r>
+        <w:rPr>
+          <w:rFonts w:ascii="Arial" w:hAnsi="Arial" w:cs="Arial"/>
+        </w:rPr>
+        <w:t xml:space="preserve">, {, }, </w:t>
       </w:r>
       <w:r>
         <w:rPr>
@@ -816,7 +838,21 @@
         <w:rPr>
           <w:rFonts w:ascii="Arial" w:hAnsi="Arial" w:cs="Arial"/>
         </w:rPr>
-        <w:t>The lexer initially (generally), stores the identifiers in the symbol table, and is accessed and update by other parts of the compiler.</w:t>
+        <w:t xml:space="preserve">The </w:t>
+      </w:r>
+      <w:proofErr w:type="spellStart"/>
+      <w:r>
+        <w:rPr>
+          <w:rFonts w:ascii="Arial" w:hAnsi="Arial" w:cs="Arial"/>
+        </w:rPr>
+        <w:t>lexer</w:t>
+      </w:r>
+      <w:proofErr w:type="spellEnd"/>
+      <w:r>
+        <w:rPr>
+          <w:rFonts w:ascii="Arial" w:hAnsi="Arial" w:cs="Arial"/>
+        </w:rPr>
+        <w:t xml:space="preserve"> initially (generally), stores the identifiers in the symbol table, and is accessed and update by other parts of the compiler.</w:t>
       </w:r>
     </w:p>
     <w:p>
@@ -847,13 +883,23 @@
           <w:rFonts w:ascii="Arial" w:hAnsi="Arial" w:cs="Arial"/>
         </w:rPr>
       </w:pPr>
+      <w:proofErr w:type="spellStart"/>
       <w:r>
         <w:rPr>
           <w:rFonts w:ascii="Arial" w:hAnsi="Arial" w:cs="Arial"/>
           <w:b/>
           <w:bCs/>
         </w:rPr>
-        <w:t xml:space="preserve">Symbol_table </w:t>
+        <w:t>Symbol_table</w:t>
+      </w:r>
+      <w:proofErr w:type="spellEnd"/>
+      <w:r>
+        <w:rPr>
+          <w:rFonts w:ascii="Arial" w:hAnsi="Arial" w:cs="Arial"/>
+          <w:b/>
+          <w:bCs/>
+        </w:rPr>
+        <w:t xml:space="preserve"> </w:t>
       </w:r>
       <w:r>
         <w:rPr>
@@ -1092,20 +1138,62 @@
         <w:rPr>
           <w:rFonts w:ascii="Arial" w:hAnsi="Arial" w:cs="Arial"/>
         </w:rPr>
-        <w:t>A -&gt; aAA | aA | a</w:t>
-      </w:r>
-    </w:p>
-    <w:p>
-      <w:pPr>
-        <w:rPr>
-          <w:rFonts w:ascii="Arial" w:hAnsi="Arial" w:cs="Arial"/>
-        </w:rPr>
-      </w:pPr>
-      <w:r>
-        <w:rPr>
-          <w:rFonts w:ascii="Arial" w:hAnsi="Arial" w:cs="Arial"/>
-        </w:rPr>
-        <w:t>B -&gt; bB | b</w:t>
+        <w:t xml:space="preserve">A -&gt; </w:t>
+      </w:r>
+      <w:proofErr w:type="spellStart"/>
+      <w:r>
+        <w:rPr>
+          <w:rFonts w:ascii="Arial" w:hAnsi="Arial" w:cs="Arial"/>
+        </w:rPr>
+        <w:t>aAA</w:t>
+      </w:r>
+      <w:proofErr w:type="spellEnd"/>
+      <w:r>
+        <w:rPr>
+          <w:rFonts w:ascii="Arial" w:hAnsi="Arial" w:cs="Arial"/>
+        </w:rPr>
+        <w:t xml:space="preserve"> | </w:t>
+      </w:r>
+      <w:proofErr w:type="spellStart"/>
+      <w:r>
+        <w:rPr>
+          <w:rFonts w:ascii="Arial" w:hAnsi="Arial" w:cs="Arial"/>
+        </w:rPr>
+        <w:t>aA</w:t>
+      </w:r>
+      <w:proofErr w:type="spellEnd"/>
+      <w:r>
+        <w:rPr>
+          <w:rFonts w:ascii="Arial" w:hAnsi="Arial" w:cs="Arial"/>
+        </w:rPr>
+        <w:t xml:space="preserve"> | a</w:t>
+      </w:r>
+    </w:p>
+    <w:p>
+      <w:pPr>
+        <w:rPr>
+          <w:rFonts w:ascii="Arial" w:hAnsi="Arial" w:cs="Arial"/>
+        </w:rPr>
+      </w:pPr>
+      <w:r>
+        <w:rPr>
+          <w:rFonts w:ascii="Arial" w:hAnsi="Arial" w:cs="Arial"/>
+        </w:rPr>
+        <w:t xml:space="preserve">B -&gt; </w:t>
+      </w:r>
+      <w:proofErr w:type="spellStart"/>
+      <w:r>
+        <w:rPr>
+          <w:rFonts w:ascii="Arial" w:hAnsi="Arial" w:cs="Arial"/>
+        </w:rPr>
+        <w:t>bB</w:t>
+      </w:r>
+      <w:proofErr w:type="spellEnd"/>
+      <w:r>
+        <w:rPr>
+          <w:rFonts w:ascii="Arial" w:hAnsi="Arial" w:cs="Arial"/>
+        </w:rPr>
+        <w:t xml:space="preserve"> | b</w:t>
       </w:r>
     </w:p>
     <w:p>
@@ -3574,8 +3662,30 @@
         <w:rPr>
           <w:rFonts w:ascii="Arial" w:hAnsi="Arial" w:cs="Arial"/>
         </w:rPr>
-        <w:t>S -&gt; NounPhrase VerbPhrase</w:t>
-      </w:r>
+        <w:t xml:space="preserve">S -&gt; </w:t>
+      </w:r>
+      <w:proofErr w:type="spellStart"/>
+      <w:r>
+        <w:rPr>
+          <w:rFonts w:ascii="Arial" w:hAnsi="Arial" w:cs="Arial"/>
+        </w:rPr>
+        <w:t>NounPhrase</w:t>
+      </w:r>
+      <w:proofErr w:type="spellEnd"/>
+      <w:r>
+        <w:rPr>
+          <w:rFonts w:ascii="Arial" w:hAnsi="Arial" w:cs="Arial"/>
+        </w:rPr>
+        <w:t xml:space="preserve"> </w:t>
+      </w:r>
+      <w:proofErr w:type="spellStart"/>
+      <w:r>
+        <w:rPr>
+          <w:rFonts w:ascii="Arial" w:hAnsi="Arial" w:cs="Arial"/>
+        </w:rPr>
+        <w:t>VerbPhrase</w:t>
+      </w:r>
+      <w:proofErr w:type="spellEnd"/>
     </w:p>
     <w:p>
       <w:pPr>
@@ -3586,11 +3696,61 @@
           <w:rFonts w:ascii="Arial" w:hAnsi="Arial" w:cs="Arial"/>
         </w:rPr>
       </w:pPr>
-      <w:r>
-        <w:rPr>
-          <w:rFonts w:ascii="Arial" w:hAnsi="Arial" w:cs="Arial"/>
-        </w:rPr>
-        <w:t>NounPhrase -&gt; Adj NounPhrase | Adj Noun</w:t>
+      <w:proofErr w:type="spellStart"/>
+      <w:r>
+        <w:rPr>
+          <w:rFonts w:ascii="Arial" w:hAnsi="Arial" w:cs="Arial"/>
+        </w:rPr>
+        <w:t>NounPhrase</w:t>
+      </w:r>
+      <w:proofErr w:type="spellEnd"/>
+      <w:r>
+        <w:rPr>
+          <w:rFonts w:ascii="Arial" w:hAnsi="Arial" w:cs="Arial"/>
+        </w:rPr>
+        <w:t xml:space="preserve"> -&gt; </w:t>
+      </w:r>
+      <w:proofErr w:type="spellStart"/>
+      <w:r>
+        <w:rPr>
+          <w:rFonts w:ascii="Arial" w:hAnsi="Arial" w:cs="Arial"/>
+        </w:rPr>
+        <w:t>Adj</w:t>
+      </w:r>
+      <w:proofErr w:type="spellEnd"/>
+      <w:r>
+        <w:rPr>
+          <w:rFonts w:ascii="Arial" w:hAnsi="Arial" w:cs="Arial"/>
+        </w:rPr>
+        <w:t xml:space="preserve"> </w:t>
+      </w:r>
+      <w:proofErr w:type="spellStart"/>
+      <w:r>
+        <w:rPr>
+          <w:rFonts w:ascii="Arial" w:hAnsi="Arial" w:cs="Arial"/>
+        </w:rPr>
+        <w:t>NounPhrase</w:t>
+      </w:r>
+      <w:proofErr w:type="spellEnd"/>
+      <w:r>
+        <w:rPr>
+          <w:rFonts w:ascii="Arial" w:hAnsi="Arial" w:cs="Arial"/>
+        </w:rPr>
+        <w:t xml:space="preserve"> | </w:t>
+      </w:r>
+      <w:proofErr w:type="spellStart"/>
+      <w:r>
+        <w:rPr>
+          <w:rFonts w:ascii="Arial" w:hAnsi="Arial" w:cs="Arial"/>
+        </w:rPr>
+        <w:t>Adj</w:t>
+      </w:r>
+      <w:proofErr w:type="spellEnd"/>
+      <w:r>
+        <w:rPr>
+          <w:rFonts w:ascii="Arial" w:hAnsi="Arial" w:cs="Arial"/>
+        </w:rPr>
+        <w:t xml:space="preserve"> Noun</w:t>
       </w:r>
     </w:p>
     <w:p>
@@ -3602,12 +3762,28 @@
           <w:rFonts w:ascii="Arial" w:hAnsi="Arial" w:cs="Arial"/>
         </w:rPr>
       </w:pPr>
-      <w:r>
-        <w:rPr>
-          <w:rFonts w:ascii="Arial" w:hAnsi="Arial" w:cs="Arial"/>
-        </w:rPr>
-        <w:t>VerbPhrase -&gt; Verb NounPhrase</w:t>
-      </w:r>
+      <w:proofErr w:type="spellStart"/>
+      <w:r>
+        <w:rPr>
+          <w:rFonts w:ascii="Arial" w:hAnsi="Arial" w:cs="Arial"/>
+        </w:rPr>
+        <w:t>VerbPhrase</w:t>
+      </w:r>
+      <w:proofErr w:type="spellEnd"/>
+      <w:r>
+        <w:rPr>
+          <w:rFonts w:ascii="Arial" w:hAnsi="Arial" w:cs="Arial"/>
+        </w:rPr>
+        <w:t xml:space="preserve"> -&gt; Verb </w:t>
+      </w:r>
+      <w:proofErr w:type="spellStart"/>
+      <w:r>
+        <w:rPr>
+          <w:rFonts w:ascii="Arial" w:hAnsi="Arial" w:cs="Arial"/>
+        </w:rPr>
+        <w:t>NounPhrase</w:t>
+      </w:r>
+      <w:proofErr w:type="spellEnd"/>
     </w:p>
     <w:p>
       <w:pPr>
@@ -3618,11 +3794,19 @@
           <w:rFonts w:ascii="Arial" w:hAnsi="Arial" w:cs="Arial"/>
         </w:rPr>
       </w:pPr>
-      <w:r>
-        <w:rPr>
-          <w:rFonts w:ascii="Arial" w:hAnsi="Arial" w:cs="Arial"/>
-        </w:rPr>
-        <w:t>Adj -&gt; the</w:t>
+      <w:proofErr w:type="spellStart"/>
+      <w:r>
+        <w:rPr>
+          <w:rFonts w:ascii="Arial" w:hAnsi="Arial" w:cs="Arial"/>
+        </w:rPr>
+        <w:t>Adj</w:t>
+      </w:r>
+      <w:proofErr w:type="spellEnd"/>
+      <w:r>
+        <w:rPr>
+          <w:rFonts w:ascii="Arial" w:hAnsi="Arial" w:cs="Arial"/>
+        </w:rPr>
+        <w:t xml:space="preserve"> -&gt; the</w:t>
       </w:r>
     </w:p>
     <w:p>
@@ -4087,7 +4271,21 @@
           <w:rFonts w:ascii="Arial" w:hAnsi="Arial" w:cs="Arial"/>
         </w:rPr>
         <w:tab/>
-        <w:t>Given the grammer:</w:t>
+        <w:t xml:space="preserve">Given the </w:t>
+      </w:r>
+      <w:proofErr w:type="spellStart"/>
+      <w:r>
+        <w:rPr>
+          <w:rFonts w:ascii="Arial" w:hAnsi="Arial" w:cs="Arial"/>
+        </w:rPr>
+        <w:t>grammer</w:t>
+      </w:r>
+      <w:proofErr w:type="spellEnd"/>
+      <w:r>
+        <w:rPr>
+          <w:rFonts w:ascii="Arial" w:hAnsi="Arial" w:cs="Arial"/>
+        </w:rPr>
+        <w:t>:</w:t>
       </w:r>
     </w:p>
     <w:p>
@@ -4104,8 +4302,44 @@
           <w:rFonts w:ascii="Arial" w:hAnsi="Arial" w:cs="Arial"/>
         </w:rPr>
         <w:tab/>
-        <w:t>A -&gt; abC | aBd | aAD</w:t>
-      </w:r>
+        <w:t xml:space="preserve">A -&gt; </w:t>
+      </w:r>
+      <w:proofErr w:type="spellStart"/>
+      <w:r>
+        <w:rPr>
+          <w:rFonts w:ascii="Arial" w:hAnsi="Arial" w:cs="Arial"/>
+        </w:rPr>
+        <w:t>abC</w:t>
+      </w:r>
+      <w:proofErr w:type="spellEnd"/>
+      <w:r>
+        <w:rPr>
+          <w:rFonts w:ascii="Arial" w:hAnsi="Arial" w:cs="Arial"/>
+        </w:rPr>
+        <w:t xml:space="preserve"> | </w:t>
+      </w:r>
+      <w:proofErr w:type="spellStart"/>
+      <w:r>
+        <w:rPr>
+          <w:rFonts w:ascii="Arial" w:hAnsi="Arial" w:cs="Arial"/>
+        </w:rPr>
+        <w:t>aBd</w:t>
+      </w:r>
+      <w:proofErr w:type="spellEnd"/>
+      <w:r>
+        <w:rPr>
+          <w:rFonts w:ascii="Arial" w:hAnsi="Arial" w:cs="Arial"/>
+        </w:rPr>
+        <w:t xml:space="preserve"> | </w:t>
+      </w:r>
+      <w:proofErr w:type="spellStart"/>
+      <w:r>
+        <w:rPr>
+          <w:rFonts w:ascii="Arial" w:hAnsi="Arial" w:cs="Arial"/>
+        </w:rPr>
+        <w:t>aAD</w:t>
+      </w:r>
+      <w:proofErr w:type="spellEnd"/>
     </w:p>
     <w:p>
       <w:pPr>
@@ -4121,7 +4355,21 @@
           <w:rFonts w:ascii="Arial" w:hAnsi="Arial" w:cs="Arial"/>
         </w:rPr>
         <w:tab/>
-        <w:t>B -&gt; bB | Ɛ</w:t>
+        <w:t xml:space="preserve">B -&gt; </w:t>
+      </w:r>
+      <w:proofErr w:type="spellStart"/>
+      <w:r>
+        <w:rPr>
+          <w:rFonts w:ascii="Arial" w:hAnsi="Arial" w:cs="Arial"/>
+        </w:rPr>
+        <w:t>bB</w:t>
+      </w:r>
+      <w:proofErr w:type="spellEnd"/>
+      <w:r>
+        <w:rPr>
+          <w:rFonts w:ascii="Arial" w:hAnsi="Arial" w:cs="Arial"/>
+        </w:rPr>
+        <w:t xml:space="preserve"> | Ɛ</w:t>
       </w:r>
       <w:r>
         <w:rPr>
@@ -4207,8 +4455,30 @@
           <w:rFonts w:ascii="Arial" w:hAnsi="Arial" w:cs="Arial"/>
         </w:rPr>
         <w:tab/>
-        <w:t>Is this input valid: “a a b a”</w:t>
-      </w:r>
+        <w:t xml:space="preserve">Is this input valid: “a </w:t>
+      </w:r>
+      <w:proofErr w:type="spellStart"/>
+      <w:r>
+        <w:rPr>
+          <w:rFonts w:ascii="Arial" w:hAnsi="Arial" w:cs="Arial"/>
+        </w:rPr>
+        <w:t>a</w:t>
+      </w:r>
+      <w:proofErr w:type="spellEnd"/>
+      <w:r>
+        <w:rPr>
+          <w:rFonts w:ascii="Arial" w:hAnsi="Arial" w:cs="Arial"/>
+        </w:rPr>
+        <w:t xml:space="preserve"> b </w:t>
+      </w:r>
+      <w:proofErr w:type="gramStart"/>
+      <w:r>
+        <w:rPr>
+          <w:rFonts w:ascii="Arial" w:hAnsi="Arial" w:cs="Arial"/>
+        </w:rPr>
+        <w:t>a”</w:t>
+      </w:r>
+      <w:proofErr w:type="gramEnd"/>
     </w:p>
     <w:p>
       <w:pPr>
@@ -4315,11 +4585,19 @@
         </w:rPr>
         <w:t xml:space="preserve">a </w:t>
       </w:r>
-      <w:r>
-        <w:rPr>
-          <w:rFonts w:ascii="Arial" w:hAnsi="Arial" w:cs="Arial"/>
-        </w:rPr>
-        <w:t>a b a”</w:t>
+      <w:proofErr w:type="spellStart"/>
+      <w:r>
+        <w:rPr>
+          <w:rFonts w:ascii="Arial" w:hAnsi="Arial" w:cs="Arial"/>
+        </w:rPr>
+        <w:t>a</w:t>
+      </w:r>
+      <w:proofErr w:type="spellEnd"/>
+      <w:r>
+        <w:rPr>
+          <w:rFonts w:ascii="Arial" w:hAnsi="Arial" w:cs="Arial"/>
+        </w:rPr>
+        <w:t xml:space="preserve"> b a”</w:t>
       </w:r>
     </w:p>
     <w:p>
@@ -5109,8 +5387,16 @@
           <w:rFonts w:ascii="Arial" w:hAnsi="Arial" w:cs="Arial"/>
         </w:rPr>
         <w:tab/>
-        <w:t>“a a</w:t>
-      </w:r>
+        <w:t xml:space="preserve">“a </w:t>
+      </w:r>
+      <w:proofErr w:type="spellStart"/>
+      <w:r>
+        <w:rPr>
+          <w:rFonts w:ascii="Arial" w:hAnsi="Arial" w:cs="Arial"/>
+        </w:rPr>
+        <w:t>a</w:t>
+      </w:r>
+      <w:proofErr w:type="spellEnd"/>
       <w:r>
         <w:rPr>
           <w:rFonts w:ascii="Arial" w:hAnsi="Arial" w:cs="Arial"/>
@@ -6410,7 +6696,21 @@
           <w:rFonts w:ascii="Arial" w:hAnsi="Arial" w:cs="Arial"/>
         </w:rPr>
         <w:tab/>
-        <w:t>The input string is valid, using the aAD production rule.</w:t>
+        <w:t xml:space="preserve">The input string is valid, using the </w:t>
+      </w:r>
+      <w:proofErr w:type="spellStart"/>
+      <w:r>
+        <w:rPr>
+          <w:rFonts w:ascii="Arial" w:hAnsi="Arial" w:cs="Arial"/>
+        </w:rPr>
+        <w:t>aAD</w:t>
+      </w:r>
+      <w:proofErr w:type="spellEnd"/>
+      <w:r>
+        <w:rPr>
+          <w:rFonts w:ascii="Arial" w:hAnsi="Arial" w:cs="Arial"/>
+        </w:rPr>
+        <w:t xml:space="preserve"> production rule.</w:t>
       </w:r>
     </w:p>
     <w:p>
@@ -6612,11 +6912,19 @@
                 <w:rFonts w:ascii="Arial" w:hAnsi="Arial" w:cs="Arial"/>
               </w:rPr>
             </w:pPr>
+            <w:proofErr w:type="spellStart"/>
             <w:r>
               <w:rPr>
                 <w:rFonts w:ascii="Arial" w:hAnsi="Arial" w:cs="Arial"/>
               </w:rPr>
-              <w:t>const name;</w:t>
+              <w:t>const</w:t>
+            </w:r>
+            <w:proofErr w:type="spellEnd"/>
+            <w:r>
+              <w:rPr>
+                <w:rFonts w:ascii="Arial" w:hAnsi="Arial" w:cs="Arial"/>
+              </w:rPr>
+              <w:t xml:space="preserve"> name;</w:t>
             </w:r>
           </w:p>
         </w:tc>
@@ -6672,11 +6980,19 @@
                 <w:rFonts w:ascii="Arial" w:hAnsi="Arial" w:cs="Arial"/>
               </w:rPr>
             </w:pPr>
+            <w:proofErr w:type="spellStart"/>
             <w:r>
               <w:rPr>
                 <w:rFonts w:ascii="Arial" w:hAnsi="Arial" w:cs="Arial"/>
               </w:rPr>
-              <w:t>num * 10;</w:t>
+              <w:t>num</w:t>
+            </w:r>
+            <w:proofErr w:type="spellEnd"/>
+            <w:r>
+              <w:rPr>
+                <w:rFonts w:ascii="Arial" w:hAnsi="Arial" w:cs="Arial"/>
+              </w:rPr>
+              <w:t xml:space="preserve"> * 10;</w:t>
             </w:r>
           </w:p>
         </w:tc>
@@ -6736,7 +7052,21 @@
               <w:rPr>
                 <w:rFonts w:ascii="Arial" w:hAnsi="Arial" w:cs="Arial"/>
               </w:rPr>
-              <w:t>Assign a value: const x = 10;</w:t>
+              <w:t xml:space="preserve">Assign a value: </w:t>
+            </w:r>
+            <w:proofErr w:type="spellStart"/>
+            <w:r>
+              <w:rPr>
+                <w:rFonts w:ascii="Arial" w:hAnsi="Arial" w:cs="Arial"/>
+              </w:rPr>
+              <w:t>const</w:t>
+            </w:r>
+            <w:proofErr w:type="spellEnd"/>
+            <w:r>
+              <w:rPr>
+                <w:rFonts w:ascii="Arial" w:hAnsi="Arial" w:cs="Arial"/>
+              </w:rPr>
+              <w:t xml:space="preserve"> x = 10;</w:t>
             </w:r>
           </w:p>
           <w:p>
@@ -6748,12 +7078,28 @@
                 <w:rFonts w:ascii="Arial" w:hAnsi="Arial" w:cs="Arial"/>
               </w:rPr>
             </w:pPr>
+            <w:proofErr w:type="spellStart"/>
+            <w:proofErr w:type="gramStart"/>
             <w:r>
               <w:rPr>
                 <w:rFonts w:ascii="Arial" w:hAnsi="Arial" w:cs="Arial"/>
               </w:rPr>
               <w:lastRenderedPageBreak/>
-              <w:t>printf(“hello world”);</w:t>
+              <w:t>printf</w:t>
+            </w:r>
+            <w:proofErr w:type="spellEnd"/>
+            <w:r>
+              <w:rPr>
+                <w:rFonts w:ascii="Arial" w:hAnsi="Arial" w:cs="Arial"/>
+              </w:rPr>
+              <w:t>(</w:t>
+            </w:r>
+            <w:proofErr w:type="gramEnd"/>
+            <w:r>
+              <w:rPr>
+                <w:rFonts w:ascii="Arial" w:hAnsi="Arial" w:cs="Arial"/>
+              </w:rPr>
+              <w:t>“hello world”);</w:t>
             </w:r>
           </w:p>
         </w:tc>
@@ -6828,7 +7174,21 @@
               <w:rPr>
                 <w:rFonts w:ascii="Arial" w:hAnsi="Arial" w:cs="Arial"/>
               </w:rPr>
-              <w:t xml:space="preserve"> = ‘ali’;</w:t>
+              <w:t xml:space="preserve"> = ‘</w:t>
+            </w:r>
+            <w:proofErr w:type="spellStart"/>
+            <w:r>
+              <w:rPr>
+                <w:rFonts w:ascii="Arial" w:hAnsi="Arial" w:cs="Arial"/>
+              </w:rPr>
+              <w:t>ali</w:t>
+            </w:r>
+            <w:proofErr w:type="spellEnd"/>
+            <w:r>
+              <w:rPr>
+                <w:rFonts w:ascii="Arial" w:hAnsi="Arial" w:cs="Arial"/>
+              </w:rPr>
+              <w:t>’;</w:t>
             </w:r>
           </w:p>
           <w:p>
@@ -6961,6 +7321,1335 @@
           <w:rFonts w:ascii="Arial" w:hAnsi="Arial" w:cs="Arial"/>
         </w:rPr>
       </w:pPr>
+    </w:p>
+    <w:p>
+      <w:pPr>
+        <w:pStyle w:val="ListParagraph"/>
+        <w:numPr>
+          <w:ilvl w:val="0"/>
+          <w:numId w:val="1"/>
+        </w:numPr>
+        <w:tabs>
+          <w:tab w:val="left" w:pos="1318"/>
+        </w:tabs>
+        <w:rPr>
+          <w:rFonts w:ascii="Arial" w:hAnsi="Arial" w:cs="Arial"/>
+        </w:rPr>
+      </w:pPr>
+      <w:r>
+        <w:rPr>
+          <w:rFonts w:ascii="Arial" w:hAnsi="Arial" w:cs="Arial"/>
+        </w:rPr>
+        <w:t>As tokens are being parsed and checked that they match the grammar, a syntax tree is generally built up, which looks something like:</w:t>
+      </w:r>
+    </w:p>
+    <w:p>
+      <w:pPr>
+        <w:tabs>
+          <w:tab w:val="left" w:pos="1318"/>
+        </w:tabs>
+        <w:rPr>
+          <w:rFonts w:ascii="Arial" w:hAnsi="Arial" w:cs="Arial"/>
+        </w:rPr>
+      </w:pPr>
+    </w:p>
+    <w:p>
+      <w:pPr>
+        <w:tabs>
+          <w:tab w:val="left" w:pos="1318"/>
+        </w:tabs>
+        <w:rPr>
+          <w:rFonts w:ascii="Arial" w:hAnsi="Arial" w:cs="Arial"/>
+          <w:i/>
+          <w:iCs/>
+        </w:rPr>
+      </w:pPr>
+      <w:r>
+        <w:rPr>
+          <w:rFonts w:ascii="Arial" w:hAnsi="Arial" w:cs="Arial"/>
+        </w:rPr>
+        <w:tab/>
+      </w:r>
+      <w:proofErr w:type="spellStart"/>
+      <w:r>
+        <w:rPr>
+          <w:rFonts w:ascii="Arial" w:hAnsi="Arial" w:cs="Arial"/>
+          <w:i/>
+          <w:iCs/>
+        </w:rPr>
+        <w:t>const</w:t>
+      </w:r>
+      <w:proofErr w:type="spellEnd"/>
+      <w:r>
+        <w:rPr>
+          <w:rFonts w:ascii="Arial" w:hAnsi="Arial" w:cs="Arial"/>
+          <w:i/>
+          <w:iCs/>
+        </w:rPr>
+        <w:t xml:space="preserve"> age = 2</w:t>
+      </w:r>
+      <w:r>
+        <w:rPr>
+          <w:rFonts w:ascii="Arial" w:hAnsi="Arial" w:cs="Arial"/>
+          <w:i/>
+          <w:iCs/>
+        </w:rPr>
+        <w:t>9</w:t>
+      </w:r>
+      <w:r>
+        <w:rPr>
+          <w:rFonts w:ascii="Arial" w:hAnsi="Arial" w:cs="Arial"/>
+          <w:i/>
+          <w:iCs/>
+        </w:rPr>
+        <w:t>;</w:t>
+      </w:r>
+      <w:r>
+        <w:rPr>
+          <w:rFonts w:ascii="Arial" w:hAnsi="Arial" w:cs="Arial"/>
+          <w:i/>
+          <w:iCs/>
+        </w:rPr>
+        <w:tab/>
+      </w:r>
+      <w:r>
+        <w:rPr>
+          <w:rFonts w:ascii="Arial" w:hAnsi="Arial" w:cs="Arial"/>
+          <w:i/>
+          <w:iCs/>
+        </w:rPr>
+        <w:tab/>
+        <w:t>// start index 0, end index 14</w:t>
+      </w:r>
+    </w:p>
+    <w:p>
+      <w:pPr>
+        <w:tabs>
+          <w:tab w:val="left" w:pos="1318"/>
+        </w:tabs>
+        <w:rPr>
+          <w:rFonts w:ascii="Arial" w:hAnsi="Arial" w:cs="Arial"/>
+          <w:i/>
+          <w:iCs/>
+        </w:rPr>
+      </w:pPr>
+    </w:p>
+    <w:p>
+      <w:pPr>
+        <w:tabs>
+          <w:tab w:val="left" w:pos="1318"/>
+        </w:tabs>
+        <w:rPr>
+          <w:rFonts w:ascii="Arial" w:hAnsi="Arial" w:cs="Arial"/>
+          <w:i/>
+          <w:iCs/>
+        </w:rPr>
+      </w:pPr>
+      <w:r>
+        <w:rPr>
+          <w:rFonts w:ascii="Arial" w:hAnsi="Arial" w:cs="Arial"/>
+          <w:i/>
+          <w:iCs/>
+        </w:rPr>
+        <w:tab/>
+        <w:t>&gt;&gt; output</w:t>
+      </w:r>
+    </w:p>
+    <w:p>
+      <w:pPr>
+        <w:tabs>
+          <w:tab w:val="left" w:pos="1318"/>
+        </w:tabs>
+        <w:rPr>
+          <w:rFonts w:ascii="Arial" w:hAnsi="Arial" w:cs="Arial"/>
+          <w:i/>
+          <w:iCs/>
+        </w:rPr>
+      </w:pPr>
+      <w:r>
+        <w:rPr>
+          <w:rFonts w:ascii="Arial" w:hAnsi="Arial" w:cs="Arial"/>
+          <w:i/>
+          <w:iCs/>
+        </w:rPr>
+        <w:tab/>
+        <w:t>Node [</w:t>
+      </w:r>
+    </w:p>
+    <w:p>
+      <w:pPr>
+        <w:tabs>
+          <w:tab w:val="left" w:pos="1318"/>
+        </w:tabs>
+        <w:rPr>
+          <w:rFonts w:ascii="Arial" w:hAnsi="Arial" w:cs="Arial"/>
+          <w:i/>
+          <w:iCs/>
+        </w:rPr>
+      </w:pPr>
+      <w:r>
+        <w:rPr>
+          <w:rFonts w:ascii="Arial" w:hAnsi="Arial" w:cs="Arial"/>
+          <w:i/>
+          <w:iCs/>
+        </w:rPr>
+        <w:tab/>
+        <w:t xml:space="preserve">    Start: 0,</w:t>
+      </w:r>
+    </w:p>
+    <w:p>
+      <w:pPr>
+        <w:tabs>
+          <w:tab w:val="left" w:pos="1318"/>
+        </w:tabs>
+        <w:rPr>
+          <w:rFonts w:ascii="Arial" w:hAnsi="Arial" w:cs="Arial"/>
+          <w:i/>
+          <w:iCs/>
+        </w:rPr>
+      </w:pPr>
+      <w:r>
+        <w:rPr>
+          <w:rFonts w:ascii="Arial" w:hAnsi="Arial" w:cs="Arial"/>
+          <w:i/>
+          <w:iCs/>
+        </w:rPr>
+        <w:tab/>
+        <w:t xml:space="preserve">    End: 14,</w:t>
+      </w:r>
+    </w:p>
+    <w:p>
+      <w:pPr>
+        <w:tabs>
+          <w:tab w:val="left" w:pos="1318"/>
+        </w:tabs>
+        <w:rPr>
+          <w:rFonts w:ascii="Arial" w:hAnsi="Arial" w:cs="Arial"/>
+          <w:i/>
+          <w:iCs/>
+        </w:rPr>
+      </w:pPr>
+      <w:r>
+        <w:rPr>
+          <w:rFonts w:ascii="Arial" w:hAnsi="Arial" w:cs="Arial"/>
+          <w:i/>
+          <w:iCs/>
+        </w:rPr>
+        <w:t xml:space="preserve">   </w:t>
+      </w:r>
+      <w:r>
+        <w:rPr>
+          <w:rFonts w:ascii="Arial" w:hAnsi="Arial" w:cs="Arial"/>
+          <w:i/>
+          <w:iCs/>
+        </w:rPr>
+        <w:tab/>
+        <w:t xml:space="preserve">    Type: ‘Program’,</w:t>
+      </w:r>
+    </w:p>
+    <w:p>
+      <w:pPr>
+        <w:tabs>
+          <w:tab w:val="left" w:pos="1318"/>
+        </w:tabs>
+        <w:rPr>
+          <w:rFonts w:ascii="Arial" w:hAnsi="Arial" w:cs="Arial"/>
+          <w:i/>
+          <w:iCs/>
+        </w:rPr>
+      </w:pPr>
+      <w:r>
+        <w:rPr>
+          <w:rFonts w:ascii="Arial" w:hAnsi="Arial" w:cs="Arial"/>
+          <w:i/>
+          <w:iCs/>
+        </w:rPr>
+        <w:tab/>
+        <w:t xml:space="preserve">    Body: [</w:t>
+      </w:r>
+    </w:p>
+    <w:p>
+      <w:pPr>
+        <w:tabs>
+          <w:tab w:val="left" w:pos="1318"/>
+        </w:tabs>
+        <w:rPr>
+          <w:rFonts w:ascii="Arial" w:hAnsi="Arial" w:cs="Arial"/>
+          <w:i/>
+          <w:iCs/>
+        </w:rPr>
+      </w:pPr>
+      <w:r>
+        <w:rPr>
+          <w:rFonts w:ascii="Arial" w:hAnsi="Arial" w:cs="Arial"/>
+          <w:i/>
+          <w:iCs/>
+        </w:rPr>
+        <w:tab/>
+        <w:t xml:space="preserve">        Start: 0,</w:t>
+      </w:r>
+    </w:p>
+    <w:p>
+      <w:pPr>
+        <w:tabs>
+          <w:tab w:val="left" w:pos="1318"/>
+        </w:tabs>
+        <w:rPr>
+          <w:rFonts w:ascii="Arial" w:hAnsi="Arial" w:cs="Arial"/>
+          <w:i/>
+          <w:iCs/>
+        </w:rPr>
+      </w:pPr>
+      <w:r>
+        <w:rPr>
+          <w:rFonts w:ascii="Arial" w:hAnsi="Arial" w:cs="Arial"/>
+          <w:i/>
+          <w:iCs/>
+        </w:rPr>
+        <w:tab/>
+        <w:t xml:space="preserve">        End: 4,</w:t>
+      </w:r>
+    </w:p>
+    <w:p>
+      <w:pPr>
+        <w:tabs>
+          <w:tab w:val="left" w:pos="1318"/>
+        </w:tabs>
+        <w:rPr>
+          <w:rFonts w:ascii="Arial" w:hAnsi="Arial" w:cs="Arial"/>
+        </w:rPr>
+      </w:pPr>
+      <w:r>
+        <w:rPr>
+          <w:rFonts w:ascii="Arial" w:hAnsi="Arial" w:cs="Arial"/>
+        </w:rPr>
+        <w:tab/>
+        <w:t xml:space="preserve">        Kind: ‘</w:t>
+      </w:r>
+      <w:proofErr w:type="spellStart"/>
+      <w:r>
+        <w:rPr>
+          <w:rFonts w:ascii="Arial" w:hAnsi="Arial" w:cs="Arial"/>
+        </w:rPr>
+        <w:t>Const</w:t>
+      </w:r>
+      <w:proofErr w:type="spellEnd"/>
+      <w:r>
+        <w:rPr>
+          <w:rFonts w:ascii="Arial" w:hAnsi="Arial" w:cs="Arial"/>
+        </w:rPr>
+        <w:t>’,</w:t>
+      </w:r>
+    </w:p>
+    <w:p>
+      <w:pPr>
+        <w:tabs>
+          <w:tab w:val="left" w:pos="1318"/>
+        </w:tabs>
+        <w:rPr>
+          <w:rFonts w:ascii="Arial" w:hAnsi="Arial" w:cs="Arial"/>
+        </w:rPr>
+      </w:pPr>
+      <w:r>
+        <w:rPr>
+          <w:rFonts w:ascii="Arial" w:hAnsi="Arial" w:cs="Arial"/>
+        </w:rPr>
+        <w:tab/>
+        <w:t xml:space="preserve">        Type: ‘</w:t>
+      </w:r>
+      <w:proofErr w:type="spellStart"/>
+      <w:r>
+        <w:rPr>
+          <w:rFonts w:ascii="Arial" w:hAnsi="Arial" w:cs="Arial"/>
+        </w:rPr>
+        <w:t>VariableDeclaration</w:t>
+      </w:r>
+      <w:proofErr w:type="spellEnd"/>
+      <w:r>
+        <w:rPr>
+          <w:rFonts w:ascii="Arial" w:hAnsi="Arial" w:cs="Arial"/>
+        </w:rPr>
+        <w:t>’</w:t>
+      </w:r>
+      <w:r>
+        <w:rPr>
+          <w:rFonts w:ascii="Arial" w:hAnsi="Arial" w:cs="Arial"/>
+        </w:rPr>
+        <w:t>,</w:t>
+      </w:r>
+    </w:p>
+    <w:p>
+      <w:pPr>
+        <w:tabs>
+          <w:tab w:val="left" w:pos="1318"/>
+        </w:tabs>
+        <w:rPr>
+          <w:rFonts w:ascii="Arial" w:hAnsi="Arial" w:cs="Arial"/>
+        </w:rPr>
+      </w:pPr>
+      <w:r>
+        <w:rPr>
+          <w:rFonts w:ascii="Arial" w:hAnsi="Arial" w:cs="Arial"/>
+          <w:i/>
+          <w:iCs/>
+        </w:rPr>
+        <w:tab/>
+        <w:t xml:space="preserve">        </w:t>
+      </w:r>
+      <w:r>
+        <w:rPr>
+          <w:rFonts w:ascii="Arial" w:hAnsi="Arial" w:cs="Arial"/>
+        </w:rPr>
+        <w:t>Declarations: [</w:t>
+      </w:r>
+    </w:p>
+    <w:p>
+      <w:pPr>
+        <w:tabs>
+          <w:tab w:val="left" w:pos="1318"/>
+        </w:tabs>
+        <w:rPr>
+          <w:rFonts w:ascii="Arial" w:hAnsi="Arial" w:cs="Arial"/>
+        </w:rPr>
+      </w:pPr>
+      <w:r>
+        <w:rPr>
+          <w:rFonts w:ascii="Arial" w:hAnsi="Arial" w:cs="Arial"/>
+        </w:rPr>
+        <w:tab/>
+      </w:r>
+      <w:r>
+        <w:rPr>
+          <w:rFonts w:ascii="Arial" w:hAnsi="Arial" w:cs="Arial"/>
+        </w:rPr>
+        <w:tab/>
+        <w:t xml:space="preserve">          {</w:t>
+      </w:r>
+    </w:p>
+    <w:p>
+      <w:pPr>
+        <w:tabs>
+          <w:tab w:val="left" w:pos="1318"/>
+        </w:tabs>
+        <w:rPr>
+          <w:rFonts w:ascii="Arial" w:hAnsi="Arial" w:cs="Arial"/>
+        </w:rPr>
+      </w:pPr>
+      <w:r>
+        <w:rPr>
+          <w:rFonts w:ascii="Arial" w:hAnsi="Arial" w:cs="Arial"/>
+        </w:rPr>
+        <w:tab/>
+        <w:t xml:space="preserve">                 Start: 6,</w:t>
+      </w:r>
+    </w:p>
+    <w:p>
+      <w:pPr>
+        <w:tabs>
+          <w:tab w:val="left" w:pos="1318"/>
+        </w:tabs>
+        <w:rPr>
+          <w:rFonts w:ascii="Arial" w:hAnsi="Arial" w:cs="Arial"/>
+        </w:rPr>
+      </w:pPr>
+      <w:r>
+        <w:rPr>
+          <w:rFonts w:ascii="Arial" w:hAnsi="Arial" w:cs="Arial"/>
+        </w:rPr>
+        <w:tab/>
+      </w:r>
+      <w:r>
+        <w:rPr>
+          <w:rFonts w:ascii="Arial" w:hAnsi="Arial" w:cs="Arial"/>
+        </w:rPr>
+        <w:tab/>
+      </w:r>
+      <w:r>
+        <w:rPr>
+          <w:rFonts w:ascii="Arial" w:hAnsi="Arial" w:cs="Arial"/>
+        </w:rPr>
+        <w:tab/>
+        <w:t xml:space="preserve">    End: 13,</w:t>
+      </w:r>
+      <w:r>
+        <w:rPr>
+          <w:rFonts w:ascii="Arial" w:hAnsi="Arial" w:cs="Arial"/>
+        </w:rPr>
+        <w:tab/>
+      </w:r>
+    </w:p>
+    <w:p>
+      <w:pPr>
+        <w:tabs>
+          <w:tab w:val="left" w:pos="1318"/>
+        </w:tabs>
+        <w:rPr>
+          <w:rFonts w:ascii="Arial" w:hAnsi="Arial" w:cs="Arial"/>
+        </w:rPr>
+      </w:pPr>
+      <w:r>
+        <w:rPr>
+          <w:rFonts w:ascii="Arial" w:hAnsi="Arial" w:cs="Arial"/>
+        </w:rPr>
+        <w:tab/>
+      </w:r>
+      <w:r>
+        <w:rPr>
+          <w:rFonts w:ascii="Arial" w:hAnsi="Arial" w:cs="Arial"/>
+        </w:rPr>
+        <w:tab/>
+      </w:r>
+      <w:r>
+        <w:rPr>
+          <w:rFonts w:ascii="Arial" w:hAnsi="Arial" w:cs="Arial"/>
+        </w:rPr>
+        <w:tab/>
+        <w:t xml:space="preserve">    Type: ‘Identifier’,</w:t>
+      </w:r>
+    </w:p>
+    <w:p>
+      <w:pPr>
+        <w:tabs>
+          <w:tab w:val="left" w:pos="1318"/>
+        </w:tabs>
+        <w:rPr>
+          <w:rFonts w:ascii="Arial" w:hAnsi="Arial" w:cs="Arial"/>
+        </w:rPr>
+      </w:pPr>
+      <w:r>
+        <w:rPr>
+          <w:rFonts w:ascii="Arial" w:hAnsi="Arial" w:cs="Arial"/>
+        </w:rPr>
+        <w:tab/>
+      </w:r>
+      <w:r>
+        <w:rPr>
+          <w:rFonts w:ascii="Arial" w:hAnsi="Arial" w:cs="Arial"/>
+        </w:rPr>
+        <w:tab/>
+      </w:r>
+      <w:r>
+        <w:rPr>
+          <w:rFonts w:ascii="Arial" w:hAnsi="Arial" w:cs="Arial"/>
+        </w:rPr>
+        <w:tab/>
+        <w:t xml:space="preserve">    Id: {</w:t>
+      </w:r>
+    </w:p>
+    <w:p>
+      <w:pPr>
+        <w:tabs>
+          <w:tab w:val="left" w:pos="1318"/>
+        </w:tabs>
+        <w:rPr>
+          <w:rFonts w:ascii="Arial" w:hAnsi="Arial" w:cs="Arial"/>
+        </w:rPr>
+      </w:pPr>
+      <w:r>
+        <w:rPr>
+          <w:rFonts w:ascii="Arial" w:hAnsi="Arial" w:cs="Arial"/>
+        </w:rPr>
+        <w:t xml:space="preserve">  </w:t>
+      </w:r>
+      <w:r>
+        <w:rPr>
+          <w:rFonts w:ascii="Arial" w:hAnsi="Arial" w:cs="Arial"/>
+        </w:rPr>
+        <w:tab/>
+      </w:r>
+      <w:r>
+        <w:rPr>
+          <w:rFonts w:ascii="Arial" w:hAnsi="Arial" w:cs="Arial"/>
+        </w:rPr>
+        <w:tab/>
+      </w:r>
+      <w:r>
+        <w:rPr>
+          <w:rFonts w:ascii="Arial" w:hAnsi="Arial" w:cs="Arial"/>
+        </w:rPr>
+        <w:tab/>
+        <w:t xml:space="preserve">        Type: ‘Identifier’,</w:t>
+      </w:r>
+    </w:p>
+    <w:p>
+      <w:pPr>
+        <w:tabs>
+          <w:tab w:val="left" w:pos="1318"/>
+        </w:tabs>
+        <w:rPr>
+          <w:rFonts w:ascii="Arial" w:hAnsi="Arial" w:cs="Arial"/>
+        </w:rPr>
+      </w:pPr>
+      <w:r>
+        <w:rPr>
+          <w:rFonts w:ascii="Arial" w:hAnsi="Arial" w:cs="Arial"/>
+        </w:rPr>
+        <w:tab/>
+      </w:r>
+      <w:r>
+        <w:rPr>
+          <w:rFonts w:ascii="Arial" w:hAnsi="Arial" w:cs="Arial"/>
+        </w:rPr>
+        <w:tab/>
+      </w:r>
+      <w:r>
+        <w:rPr>
+          <w:rFonts w:ascii="Arial" w:hAnsi="Arial" w:cs="Arial"/>
+        </w:rPr>
+        <w:tab/>
+        <w:t xml:space="preserve">         Start: 6,</w:t>
+      </w:r>
+    </w:p>
+    <w:p>
+      <w:pPr>
+        <w:tabs>
+          <w:tab w:val="left" w:pos="1318"/>
+        </w:tabs>
+        <w:rPr>
+          <w:rFonts w:ascii="Arial" w:hAnsi="Arial" w:cs="Arial"/>
+        </w:rPr>
+      </w:pPr>
+      <w:r>
+        <w:rPr>
+          <w:rFonts w:ascii="Arial" w:hAnsi="Arial" w:cs="Arial"/>
+        </w:rPr>
+        <w:tab/>
+      </w:r>
+      <w:r>
+        <w:rPr>
+          <w:rFonts w:ascii="Arial" w:hAnsi="Arial" w:cs="Arial"/>
+        </w:rPr>
+        <w:tab/>
+      </w:r>
+      <w:r>
+        <w:rPr>
+          <w:rFonts w:ascii="Arial" w:hAnsi="Arial" w:cs="Arial"/>
+        </w:rPr>
+        <w:tab/>
+        <w:t xml:space="preserve">         End: 10,</w:t>
+      </w:r>
+    </w:p>
+    <w:p>
+      <w:pPr>
+        <w:tabs>
+          <w:tab w:val="left" w:pos="1318"/>
+        </w:tabs>
+        <w:rPr>
+          <w:rFonts w:ascii="Arial" w:hAnsi="Arial" w:cs="Arial"/>
+        </w:rPr>
+      </w:pPr>
+      <w:r>
+        <w:rPr>
+          <w:rFonts w:ascii="Arial" w:hAnsi="Arial" w:cs="Arial"/>
+        </w:rPr>
+        <w:tab/>
+      </w:r>
+      <w:r>
+        <w:rPr>
+          <w:rFonts w:ascii="Arial" w:hAnsi="Arial" w:cs="Arial"/>
+        </w:rPr>
+        <w:tab/>
+      </w:r>
+      <w:r>
+        <w:rPr>
+          <w:rFonts w:ascii="Arial" w:hAnsi="Arial" w:cs="Arial"/>
+        </w:rPr>
+        <w:tab/>
+        <w:t xml:space="preserve">         Name: ‘age’</w:t>
+      </w:r>
+    </w:p>
+    <w:p>
+      <w:pPr>
+        <w:tabs>
+          <w:tab w:val="left" w:pos="1318"/>
+        </w:tabs>
+        <w:rPr>
+          <w:rFonts w:ascii="Arial" w:hAnsi="Arial" w:cs="Arial"/>
+        </w:rPr>
+      </w:pPr>
+      <w:r>
+        <w:rPr>
+          <w:rFonts w:ascii="Arial" w:hAnsi="Arial" w:cs="Arial"/>
+        </w:rPr>
+        <w:tab/>
+      </w:r>
+      <w:r>
+        <w:rPr>
+          <w:rFonts w:ascii="Arial" w:hAnsi="Arial" w:cs="Arial"/>
+        </w:rPr>
+        <w:tab/>
+      </w:r>
+      <w:r>
+        <w:rPr>
+          <w:rFonts w:ascii="Arial" w:hAnsi="Arial" w:cs="Arial"/>
+        </w:rPr>
+        <w:tab/>
+        <w:t xml:space="preserve">    }</w:t>
+      </w:r>
+      <w:r>
+        <w:rPr>
+          <w:rFonts w:ascii="Arial" w:hAnsi="Arial" w:cs="Arial"/>
+        </w:rPr>
+        <w:t>,</w:t>
+      </w:r>
+    </w:p>
+    <w:p>
+      <w:pPr>
+        <w:tabs>
+          <w:tab w:val="left" w:pos="1318"/>
+        </w:tabs>
+        <w:rPr>
+          <w:rFonts w:ascii="Arial" w:hAnsi="Arial" w:cs="Arial"/>
+        </w:rPr>
+      </w:pPr>
+      <w:r>
+        <w:rPr>
+          <w:rFonts w:ascii="Arial" w:hAnsi="Arial" w:cs="Arial"/>
+        </w:rPr>
+        <w:tab/>
+      </w:r>
+      <w:r>
+        <w:rPr>
+          <w:rFonts w:ascii="Arial" w:hAnsi="Arial" w:cs="Arial"/>
+        </w:rPr>
+        <w:tab/>
+      </w:r>
+      <w:r>
+        <w:rPr>
+          <w:rFonts w:ascii="Arial" w:hAnsi="Arial" w:cs="Arial"/>
+        </w:rPr>
+        <w:tab/>
+        <w:t xml:space="preserve">    Init: {</w:t>
+      </w:r>
+    </w:p>
+    <w:p>
+      <w:pPr>
+        <w:tabs>
+          <w:tab w:val="left" w:pos="1318"/>
+        </w:tabs>
+        <w:rPr>
+          <w:rFonts w:ascii="Arial" w:hAnsi="Arial" w:cs="Arial"/>
+        </w:rPr>
+      </w:pPr>
+      <w:r>
+        <w:rPr>
+          <w:rFonts w:ascii="Arial" w:hAnsi="Arial" w:cs="Arial"/>
+        </w:rPr>
+        <w:lastRenderedPageBreak/>
+        <w:tab/>
+      </w:r>
+      <w:r>
+        <w:rPr>
+          <w:rFonts w:ascii="Arial" w:hAnsi="Arial" w:cs="Arial"/>
+        </w:rPr>
+        <w:tab/>
+      </w:r>
+      <w:r>
+        <w:rPr>
+          <w:rFonts w:ascii="Arial" w:hAnsi="Arial" w:cs="Arial"/>
+        </w:rPr>
+        <w:tab/>
+        <w:t xml:space="preserve">        Start: 12,</w:t>
+      </w:r>
+    </w:p>
+    <w:p>
+      <w:pPr>
+        <w:tabs>
+          <w:tab w:val="left" w:pos="1318"/>
+        </w:tabs>
+        <w:rPr>
+          <w:rFonts w:ascii="Arial" w:hAnsi="Arial" w:cs="Arial"/>
+        </w:rPr>
+      </w:pPr>
+      <w:r>
+        <w:rPr>
+          <w:rFonts w:ascii="Arial" w:hAnsi="Arial" w:cs="Arial"/>
+        </w:rPr>
+        <w:tab/>
+      </w:r>
+      <w:r>
+        <w:rPr>
+          <w:rFonts w:ascii="Arial" w:hAnsi="Arial" w:cs="Arial"/>
+        </w:rPr>
+        <w:tab/>
+      </w:r>
+      <w:r>
+        <w:rPr>
+          <w:rFonts w:ascii="Arial" w:hAnsi="Arial" w:cs="Arial"/>
+        </w:rPr>
+        <w:tab/>
+        <w:t xml:space="preserve">        End: 14,</w:t>
+      </w:r>
+    </w:p>
+    <w:p>
+      <w:pPr>
+        <w:tabs>
+          <w:tab w:val="left" w:pos="1318"/>
+        </w:tabs>
+        <w:rPr>
+          <w:rFonts w:ascii="Arial" w:hAnsi="Arial" w:cs="Arial"/>
+        </w:rPr>
+      </w:pPr>
+      <w:r>
+        <w:rPr>
+          <w:rFonts w:ascii="Arial" w:hAnsi="Arial" w:cs="Arial"/>
+        </w:rPr>
+        <w:tab/>
+      </w:r>
+      <w:r>
+        <w:rPr>
+          <w:rFonts w:ascii="Arial" w:hAnsi="Arial" w:cs="Arial"/>
+        </w:rPr>
+        <w:tab/>
+      </w:r>
+      <w:r>
+        <w:rPr>
+          <w:rFonts w:ascii="Arial" w:hAnsi="Arial" w:cs="Arial"/>
+        </w:rPr>
+        <w:tab/>
+        <w:t xml:space="preserve">        Type: ‘Literal’,</w:t>
+      </w:r>
+    </w:p>
+    <w:p>
+      <w:pPr>
+        <w:tabs>
+          <w:tab w:val="left" w:pos="1318"/>
+        </w:tabs>
+        <w:rPr>
+          <w:rFonts w:ascii="Arial" w:hAnsi="Arial" w:cs="Arial"/>
+        </w:rPr>
+      </w:pPr>
+      <w:r>
+        <w:rPr>
+          <w:rFonts w:ascii="Arial" w:hAnsi="Arial" w:cs="Arial"/>
+        </w:rPr>
+        <w:tab/>
+      </w:r>
+      <w:r>
+        <w:rPr>
+          <w:rFonts w:ascii="Arial" w:hAnsi="Arial" w:cs="Arial"/>
+        </w:rPr>
+        <w:tab/>
+        <w:t xml:space="preserve"> </w:t>
+      </w:r>
+      <w:r>
+        <w:rPr>
+          <w:rFonts w:ascii="Arial" w:hAnsi="Arial" w:cs="Arial"/>
+        </w:rPr>
+        <w:tab/>
+        <w:t xml:space="preserve">         Raw: ‘28’</w:t>
+      </w:r>
+    </w:p>
+    <w:p>
+      <w:pPr>
+        <w:tabs>
+          <w:tab w:val="left" w:pos="1318"/>
+        </w:tabs>
+        <w:rPr>
+          <w:rFonts w:ascii="Arial" w:hAnsi="Arial" w:cs="Arial"/>
+        </w:rPr>
+      </w:pPr>
+      <w:r>
+        <w:rPr>
+          <w:rFonts w:ascii="Arial" w:hAnsi="Arial" w:cs="Arial"/>
+        </w:rPr>
+        <w:tab/>
+      </w:r>
+      <w:r>
+        <w:rPr>
+          <w:rFonts w:ascii="Arial" w:hAnsi="Arial" w:cs="Arial"/>
+        </w:rPr>
+        <w:tab/>
+      </w:r>
+      <w:r>
+        <w:rPr>
+          <w:rFonts w:ascii="Arial" w:hAnsi="Arial" w:cs="Arial"/>
+        </w:rPr>
+        <w:tab/>
+        <w:t xml:space="preserve">    }</w:t>
+      </w:r>
+    </w:p>
+    <w:p>
+      <w:pPr>
+        <w:tabs>
+          <w:tab w:val="left" w:pos="1318"/>
+        </w:tabs>
+        <w:rPr>
+          <w:rFonts w:ascii="Arial" w:hAnsi="Arial" w:cs="Arial"/>
+        </w:rPr>
+      </w:pPr>
+      <w:r>
+        <w:rPr>
+          <w:rFonts w:ascii="Arial" w:hAnsi="Arial" w:cs="Arial"/>
+        </w:rPr>
+        <w:tab/>
+        <w:t xml:space="preserve">            }</w:t>
+      </w:r>
+    </w:p>
+    <w:p>
+      <w:pPr>
+        <w:tabs>
+          <w:tab w:val="left" w:pos="1318"/>
+        </w:tabs>
+        <w:rPr>
+          <w:rFonts w:ascii="Arial" w:hAnsi="Arial" w:cs="Arial"/>
+        </w:rPr>
+      </w:pPr>
+      <w:r>
+        <w:rPr>
+          <w:rFonts w:ascii="Arial" w:hAnsi="Arial" w:cs="Arial"/>
+        </w:rPr>
+        <w:tab/>
+        <w:t xml:space="preserve">        ]</w:t>
+      </w:r>
+    </w:p>
+    <w:p>
+      <w:pPr>
+        <w:tabs>
+          <w:tab w:val="left" w:pos="1318"/>
+        </w:tabs>
+        <w:rPr>
+          <w:rFonts w:ascii="Arial" w:hAnsi="Arial" w:cs="Arial"/>
+          <w:i/>
+          <w:iCs/>
+        </w:rPr>
+      </w:pPr>
+      <w:r>
+        <w:rPr>
+          <w:rFonts w:ascii="Arial" w:hAnsi="Arial" w:cs="Arial"/>
+          <w:i/>
+          <w:iCs/>
+        </w:rPr>
+        <w:tab/>
+        <w:t xml:space="preserve">    ]</w:t>
+      </w:r>
+    </w:p>
+    <w:p>
+      <w:pPr>
+        <w:tabs>
+          <w:tab w:val="left" w:pos="1318"/>
+        </w:tabs>
+        <w:rPr>
+          <w:rFonts w:ascii="Arial" w:hAnsi="Arial" w:cs="Arial"/>
+          <w:i/>
+          <w:iCs/>
+        </w:rPr>
+      </w:pPr>
+      <w:r>
+        <w:rPr>
+          <w:rFonts w:ascii="Arial" w:hAnsi="Arial" w:cs="Arial"/>
+          <w:i/>
+          <w:iCs/>
+        </w:rPr>
+        <w:tab/>
+      </w:r>
+      <w:r>
+        <w:rPr>
+          <w:rFonts w:ascii="Arial" w:hAnsi="Arial" w:cs="Arial"/>
+          <w:i/>
+          <w:iCs/>
+        </w:rPr>
+        <w:t>]</w:t>
+      </w:r>
+    </w:p>
+    <w:p>
+      <w:pPr>
+        <w:tabs>
+          <w:tab w:val="left" w:pos="1318"/>
+        </w:tabs>
+        <w:rPr>
+          <w:rFonts w:ascii="Arial" w:hAnsi="Arial" w:cs="Arial"/>
+        </w:rPr>
+      </w:pPr>
+    </w:p>
+    <w:p>
+      <w:pPr>
+        <w:tabs>
+          <w:tab w:val="left" w:pos="1318"/>
+        </w:tabs>
+        <w:rPr>
+          <w:rFonts w:ascii="Arial" w:hAnsi="Arial" w:cs="Arial"/>
+        </w:rPr>
+      </w:pPr>
+      <w:r>
+        <w:rPr>
+          <w:rFonts w:ascii="Arial" w:hAnsi="Arial" w:cs="Arial"/>
+        </w:rPr>
+        <w:t>The above will be built up most-likely using recursion:</w:t>
+      </w:r>
+    </w:p>
+    <w:p>
+      <w:pPr>
+        <w:tabs>
+          <w:tab w:val="left" w:pos="1318"/>
+        </w:tabs>
+        <w:ind w:left="720"/>
+        <w:rPr>
+          <w:rFonts w:ascii="Arial" w:hAnsi="Arial" w:cs="Arial"/>
+        </w:rPr>
+      </w:pPr>
+      <w:proofErr w:type="spellStart"/>
+      <w:r>
+        <w:rPr>
+          <w:rFonts w:ascii="Arial" w:hAnsi="Arial" w:cs="Arial"/>
+        </w:rPr>
+        <w:t>const</w:t>
+      </w:r>
+      <w:proofErr w:type="spellEnd"/>
+      <w:r>
+        <w:rPr>
+          <w:rFonts w:ascii="Arial" w:hAnsi="Arial" w:cs="Arial"/>
+        </w:rPr>
+        <w:t xml:space="preserve"> </w:t>
+      </w:r>
+      <w:proofErr w:type="spellStart"/>
+      <w:r>
+        <w:rPr>
+          <w:rFonts w:ascii="Arial" w:hAnsi="Arial" w:cs="Arial"/>
+        </w:rPr>
+        <w:t>ast</w:t>
+      </w:r>
+      <w:proofErr w:type="spellEnd"/>
+      <w:r>
+        <w:rPr>
+          <w:rFonts w:ascii="Arial" w:hAnsi="Arial" w:cs="Arial"/>
+        </w:rPr>
+        <w:t xml:space="preserve"> = {</w:t>
+      </w:r>
+    </w:p>
+    <w:p>
+      <w:pPr>
+        <w:tabs>
+          <w:tab w:val="left" w:pos="1318"/>
+        </w:tabs>
+        <w:ind w:left="720"/>
+        <w:rPr>
+          <w:rFonts w:ascii="Arial" w:hAnsi="Arial" w:cs="Arial"/>
+        </w:rPr>
+      </w:pPr>
+      <w:r>
+        <w:rPr>
+          <w:rFonts w:ascii="Arial" w:hAnsi="Arial" w:cs="Arial"/>
+        </w:rPr>
+        <w:t xml:space="preserve">    start: 0,</w:t>
+      </w:r>
+    </w:p>
+    <w:p>
+      <w:pPr>
+        <w:tabs>
+          <w:tab w:val="left" w:pos="1318"/>
+        </w:tabs>
+        <w:ind w:left="720"/>
+        <w:rPr>
+          <w:rFonts w:ascii="Arial" w:hAnsi="Arial" w:cs="Arial"/>
+        </w:rPr>
+      </w:pPr>
+      <w:r>
+        <w:rPr>
+          <w:rFonts w:ascii="Arial" w:hAnsi="Arial" w:cs="Arial"/>
+        </w:rPr>
+        <w:t xml:space="preserve">    end: 14,</w:t>
+      </w:r>
+    </w:p>
+    <w:p>
+      <w:pPr>
+        <w:tabs>
+          <w:tab w:val="left" w:pos="1318"/>
+        </w:tabs>
+        <w:ind w:left="720"/>
+        <w:rPr>
+          <w:rFonts w:ascii="Arial" w:hAnsi="Arial" w:cs="Arial"/>
+        </w:rPr>
+      </w:pPr>
+      <w:r>
+        <w:rPr>
+          <w:rFonts w:ascii="Arial" w:hAnsi="Arial" w:cs="Arial"/>
+        </w:rPr>
+        <w:t xml:space="preserve">    body: [],</w:t>
+      </w:r>
+    </w:p>
+    <w:p>
+      <w:pPr>
+        <w:tabs>
+          <w:tab w:val="left" w:pos="1318"/>
+        </w:tabs>
+        <w:ind w:left="720"/>
+        <w:rPr>
+          <w:rFonts w:ascii="Arial" w:hAnsi="Arial" w:cs="Arial"/>
+        </w:rPr>
+      </w:pPr>
+      <w:r>
+        <w:rPr>
+          <w:rFonts w:ascii="Arial" w:hAnsi="Arial" w:cs="Arial"/>
+        </w:rPr>
+        <w:t xml:space="preserve">    type: ‘Program’</w:t>
+      </w:r>
+    </w:p>
+    <w:p>
+      <w:pPr>
+        <w:tabs>
+          <w:tab w:val="left" w:pos="1318"/>
+        </w:tabs>
+        <w:ind w:left="720"/>
+        <w:rPr>
+          <w:rFonts w:ascii="Arial" w:hAnsi="Arial" w:cs="Arial"/>
+        </w:rPr>
+      </w:pPr>
+      <w:r>
+        <w:rPr>
+          <w:rFonts w:ascii="Arial" w:hAnsi="Arial" w:cs="Arial"/>
+        </w:rPr>
+        <w:t>}</w:t>
+      </w:r>
+    </w:p>
+    <w:p>
+      <w:pPr>
+        <w:tabs>
+          <w:tab w:val="left" w:pos="1318"/>
+        </w:tabs>
+        <w:ind w:left="720"/>
+        <w:rPr>
+          <w:rFonts w:ascii="Arial" w:hAnsi="Arial" w:cs="Arial"/>
+        </w:rPr>
+      </w:pPr>
+    </w:p>
+    <w:p>
+      <w:pPr>
+        <w:tabs>
+          <w:tab w:val="left" w:pos="1318"/>
+        </w:tabs>
+        <w:ind w:left="720"/>
+        <w:rPr>
+          <w:rFonts w:ascii="Arial" w:hAnsi="Arial" w:cs="Arial"/>
+          <w:i/>
+          <w:iCs/>
+        </w:rPr>
+      </w:pPr>
+      <w:r>
+        <w:rPr>
+          <w:rFonts w:ascii="Arial" w:hAnsi="Arial" w:cs="Arial"/>
+          <w:i/>
+          <w:iCs/>
+        </w:rPr>
+        <w:t>While(</w:t>
+      </w:r>
+      <w:proofErr w:type="spellStart"/>
+      <w:proofErr w:type="gramStart"/>
+      <w:r>
+        <w:rPr>
+          <w:rFonts w:ascii="Arial" w:hAnsi="Arial" w:cs="Arial"/>
+          <w:i/>
+          <w:iCs/>
+        </w:rPr>
+        <w:t>this.nextToken</w:t>
+      </w:r>
+      <w:proofErr w:type="spellEnd"/>
+      <w:proofErr w:type="gramEnd"/>
+      <w:r>
+        <w:rPr>
+          <w:rFonts w:ascii="Arial" w:hAnsi="Arial" w:cs="Arial"/>
+          <w:i/>
+          <w:iCs/>
+        </w:rPr>
+        <w:t xml:space="preserve">() !== </w:t>
+      </w:r>
+      <w:proofErr w:type="spellStart"/>
+      <w:r>
+        <w:rPr>
+          <w:rFonts w:ascii="Arial" w:hAnsi="Arial" w:cs="Arial"/>
+          <w:i/>
+          <w:iCs/>
+        </w:rPr>
+        <w:t>types.eof</w:t>
+      </w:r>
+      <w:proofErr w:type="spellEnd"/>
+      <w:r>
+        <w:rPr>
+          <w:rFonts w:ascii="Arial" w:hAnsi="Arial" w:cs="Arial"/>
+          <w:i/>
+          <w:iCs/>
+        </w:rPr>
+        <w:t>) {</w:t>
+      </w:r>
+    </w:p>
+    <w:p>
+      <w:pPr>
+        <w:tabs>
+          <w:tab w:val="left" w:pos="1318"/>
+        </w:tabs>
+        <w:ind w:left="720"/>
+        <w:rPr>
+          <w:rFonts w:ascii="Arial" w:hAnsi="Arial" w:cs="Arial"/>
+          <w:i/>
+          <w:iCs/>
+        </w:rPr>
+      </w:pPr>
+      <w:r>
+        <w:rPr>
+          <w:rFonts w:ascii="Arial" w:hAnsi="Arial" w:cs="Arial"/>
+          <w:i/>
+          <w:iCs/>
+        </w:rPr>
+        <w:t xml:space="preserve">    </w:t>
+      </w:r>
+      <w:proofErr w:type="spellStart"/>
+      <w:r>
+        <w:rPr>
+          <w:rFonts w:ascii="Arial" w:hAnsi="Arial" w:cs="Arial"/>
+          <w:i/>
+          <w:iCs/>
+        </w:rPr>
+        <w:t>const</w:t>
+      </w:r>
+      <w:proofErr w:type="spellEnd"/>
+      <w:r>
+        <w:rPr>
+          <w:rFonts w:ascii="Arial" w:hAnsi="Arial" w:cs="Arial"/>
+          <w:i/>
+          <w:iCs/>
+        </w:rPr>
+        <w:t xml:space="preserve"> statement = </w:t>
+      </w:r>
+      <w:proofErr w:type="spellStart"/>
+      <w:proofErr w:type="gramStart"/>
+      <w:r>
+        <w:rPr>
+          <w:rFonts w:ascii="Arial" w:hAnsi="Arial" w:cs="Arial"/>
+          <w:i/>
+          <w:iCs/>
+        </w:rPr>
+        <w:t>this.parseStatement</w:t>
+      </w:r>
+      <w:proofErr w:type="spellEnd"/>
+      <w:proofErr w:type="gramEnd"/>
+      <w:r>
+        <w:rPr>
+          <w:rFonts w:ascii="Arial" w:hAnsi="Arial" w:cs="Arial"/>
+          <w:i/>
+          <w:iCs/>
+        </w:rPr>
+        <w:t>();</w:t>
+      </w:r>
+    </w:p>
+    <w:p>
+      <w:pPr>
+        <w:tabs>
+          <w:tab w:val="left" w:pos="1318"/>
+        </w:tabs>
+        <w:ind w:left="720"/>
+        <w:rPr>
+          <w:rFonts w:ascii="Arial" w:hAnsi="Arial" w:cs="Arial"/>
+          <w:i/>
+          <w:iCs/>
+        </w:rPr>
+      </w:pPr>
+      <w:r>
+        <w:rPr>
+          <w:rFonts w:ascii="Arial" w:hAnsi="Arial" w:cs="Arial"/>
+          <w:i/>
+          <w:iCs/>
+        </w:rPr>
+        <w:t xml:space="preserve">    </w:t>
+      </w:r>
+      <w:proofErr w:type="spellStart"/>
+      <w:proofErr w:type="gramStart"/>
+      <w:r>
+        <w:rPr>
+          <w:rFonts w:ascii="Arial" w:hAnsi="Arial" w:cs="Arial"/>
+          <w:i/>
+          <w:iCs/>
+        </w:rPr>
+        <w:t>ast</w:t>
+      </w:r>
+      <w:r>
+        <w:rPr>
+          <w:rFonts w:ascii="Arial" w:hAnsi="Arial" w:cs="Arial"/>
+          <w:i/>
+          <w:iCs/>
+        </w:rPr>
+        <w:t>.body</w:t>
+      </w:r>
+      <w:proofErr w:type="gramEnd"/>
+      <w:r>
+        <w:rPr>
+          <w:rFonts w:ascii="Arial" w:hAnsi="Arial" w:cs="Arial"/>
+          <w:i/>
+          <w:iCs/>
+        </w:rPr>
+        <w:t>.push</w:t>
+      </w:r>
+      <w:proofErr w:type="spellEnd"/>
+      <w:r>
+        <w:rPr>
+          <w:rFonts w:ascii="Arial" w:hAnsi="Arial" w:cs="Arial"/>
+          <w:i/>
+          <w:iCs/>
+        </w:rPr>
+        <w:t>(statement);</w:t>
+      </w:r>
+    </w:p>
+    <w:p>
+      <w:pPr>
+        <w:tabs>
+          <w:tab w:val="left" w:pos="1318"/>
+        </w:tabs>
+        <w:ind w:left="720"/>
+        <w:rPr>
+          <w:rFonts w:ascii="Arial" w:hAnsi="Arial" w:cs="Arial"/>
+          <w:i/>
+          <w:iCs/>
+        </w:rPr>
+      </w:pPr>
+      <w:r>
+        <w:rPr>
+          <w:rFonts w:ascii="Arial" w:hAnsi="Arial" w:cs="Arial"/>
+          <w:i/>
+          <w:iCs/>
+        </w:rPr>
+        <w:t>}</w:t>
+      </w:r>
+    </w:p>
+    <w:p>
+      <w:pPr>
+        <w:tabs>
+          <w:tab w:val="left" w:pos="1318"/>
+        </w:tabs>
+        <w:ind w:left="720"/>
+        <w:rPr>
+          <w:rFonts w:ascii="Arial" w:hAnsi="Arial" w:cs="Arial"/>
+          <w:i/>
+          <w:iCs/>
+        </w:rPr>
+      </w:pPr>
+    </w:p>
+    <w:p>
+      <w:pPr>
+        <w:tabs>
+          <w:tab w:val="left" w:pos="1318"/>
+        </w:tabs>
+        <w:ind w:left="720"/>
+        <w:rPr>
+          <w:rFonts w:ascii="Arial" w:hAnsi="Arial" w:cs="Arial"/>
+          <w:i/>
+          <w:iCs/>
+        </w:rPr>
+      </w:pPr>
+      <w:r>
+        <w:rPr>
+          <w:rFonts w:ascii="Arial" w:hAnsi="Arial" w:cs="Arial"/>
+          <w:i/>
+          <w:iCs/>
+        </w:rPr>
+        <w:t>r</w:t>
+      </w:r>
+      <w:r>
+        <w:rPr>
+          <w:rFonts w:ascii="Arial" w:hAnsi="Arial" w:cs="Arial"/>
+          <w:i/>
+          <w:iCs/>
+        </w:rPr>
+        <w:t>eturn node;</w:t>
+      </w:r>
     </w:p>
     <w:p>
       <w:pPr>

</xml_diff>